<commit_message>
feat(DWDA): add PDFs for notes of unit 4
</commit_message>
<xml_diff>
--- a/DWDA/Eval2/Tema4-ServidoresWeb/Teoría/Configuración da seguridade no servidor web-20250312/Tarefas.docx
+++ b/DWDA/Eval2/Tema4-ServidoresWeb/Teoría/Configuración da seguridade no servidor web-20250312/Tarefas.docx
@@ -1,6 +1,6 @@
 
 <file path=word/document.xml><?xml version="1.0" encoding="utf-8"?>
-<w:document xmlns:wpc="http://schemas.microsoft.com/office/word/2010/wordprocessingCanvas" xmlns:mc="http://schemas.openxmlformats.org/markup-compatibility/2006" xmlns:o="urn:schemas-microsoft-com:office:office" xmlns:r="http://schemas.openxmlformats.org/officeDocument/2006/relationships" xmlns:m="http://schemas.openxmlformats.org/officeDocument/2006/math" xmlns:v="urn:schemas-microsoft-com:vml" xmlns:wp14="http://schemas.microsoft.com/office/word/2010/wordprocessingDrawing" xmlns:wp="http://schemas.openxmlformats.org/drawingml/2006/wordprocessingDrawing" xmlns:w10="urn:schemas-microsoft-com:office:word" xmlns:w="http://schemas.openxmlformats.org/wordprocessingml/2006/main" xmlns:w14="http://schemas.microsoft.com/office/word/2010/wordml" xmlns:w15="http://schemas.microsoft.com/office/word/2012/wordml" xmlns:wpg="http://schemas.microsoft.com/office/word/2010/wordprocessingGroup" xmlns:wpi="http://schemas.microsoft.com/office/word/2010/wordprocessingInk" xmlns:wne="http://schemas.microsoft.com/office/word/2006/wordml" xmlns:wps="http://schemas.microsoft.com/office/word/2010/wordprocessingShape" mc:Ignorable="w14 w15 wp14">
+<w:document xmlns:wpc="http://schemas.microsoft.com/office/word/2010/wordprocessingCanvas" xmlns:cx="http://schemas.microsoft.com/office/drawing/2014/chartex" xmlns:cx1="http://schemas.microsoft.com/office/drawing/2015/9/8/chartex" xmlns:cx2="http://schemas.microsoft.com/office/drawing/2015/10/21/chartex" xmlns:cx3="http://schemas.microsoft.com/office/drawing/2016/5/9/chartex" xmlns:cx4="http://schemas.microsoft.com/office/drawing/2016/5/10/chartex" xmlns:cx5="http://schemas.microsoft.com/office/drawing/2016/5/11/chartex" xmlns:cx6="http://schemas.microsoft.com/office/drawing/2016/5/12/chartex" xmlns:cx7="http://schemas.microsoft.com/office/drawing/2016/5/13/chartex" xmlns:cx8="http://schemas.microsoft.com/office/drawing/2016/5/14/chartex" xmlns:mc="http://schemas.openxmlformats.org/markup-compatibility/2006" xmlns:aink="http://schemas.microsoft.com/office/drawing/2016/ink" xmlns:am3d="http://schemas.microsoft.com/office/drawing/2017/model3d" xmlns:o="urn:schemas-microsoft-com:office:office" xmlns:oel="http://schemas.microsoft.com/office/2019/extlst" xmlns:r="http://schemas.openxmlformats.org/officeDocument/2006/relationships" xmlns:m="http://schemas.openxmlformats.org/officeDocument/2006/math" xmlns:v="urn:schemas-microsoft-com:vml" xmlns:wp14="http://schemas.microsoft.com/office/word/2010/wordprocessingDrawing" xmlns:wp="http://schemas.openxmlformats.org/drawingml/2006/wordprocessingDrawing" xmlns:w10="urn:schemas-microsoft-com:office:word" xmlns:w="http://schemas.openxmlformats.org/wordprocessingml/2006/main" xmlns:w14="http://schemas.microsoft.com/office/word/2010/wordml" xmlns:w15="http://schemas.microsoft.com/office/word/2012/wordml" xmlns:w16cex="http://schemas.microsoft.com/office/word/2018/wordml/cex" xmlns:w16cid="http://schemas.microsoft.com/office/word/2016/wordml/cid" xmlns:w16="http://schemas.microsoft.com/office/word/2018/wordml" xmlns:w16du="http://schemas.microsoft.com/office/word/2023/wordml/word16du" xmlns:w16sdtdh="http://schemas.microsoft.com/office/word/2020/wordml/sdtdatahash" xmlns:w16sdtfl="http://schemas.microsoft.com/office/word/2024/wordml/sdtformatlock" xmlns:w16se="http://schemas.microsoft.com/office/word/2015/wordml/symex" xmlns:wpg="http://schemas.microsoft.com/office/word/2010/wordprocessingGroup" xmlns:wpi="http://schemas.microsoft.com/office/word/2010/wordprocessingInk" xmlns:wne="http://schemas.microsoft.com/office/word/2006/wordml" xmlns:wps="http://schemas.microsoft.com/office/word/2010/wordprocessingShape" mc:Ignorable="w14 w15 w16se w16cid w16 w16cex w16sdtdh w16sdtfl w16du wp14">
   <w:body>
     <w:p>
       <w:pPr>
@@ -463,10 +463,7 @@
     </w:p>
     <w:p/>
     <w:p/>
-    <w:p>
-      <w:bookmarkStart w:id="8" w:name="_GoBack"/>
-      <w:bookmarkEnd w:id="8"/>
-    </w:p>
+    <w:p/>
     <w:p>
       <w:pPr>
         <w:pStyle w:val="n3"/>
@@ -505,11 +502,11 @@
       <w:pPr>
         <w:pStyle w:val="n5"/>
       </w:pPr>
-      <w:bookmarkStart w:id="9" w:name="_Toc474966441"/>
+      <w:bookmarkStart w:id="8" w:name="_Toc474966441"/>
       <w:r>
         <w:t>Enunciado</w:t>
       </w:r>
-      <w:bookmarkEnd w:id="9"/>
+      <w:bookmarkEnd w:id="8"/>
     </w:p>
     <w:p>
       <w:pPr>
@@ -671,7 +668,7 @@
         </w:numPr>
         <w:ind w:left="907"/>
       </w:pPr>
-      <w:bookmarkStart w:id="10" w:name="_Toc474966443"/>
+      <w:bookmarkStart w:id="9" w:name="_Toc474966443"/>
       <w:r>
         <w:t xml:space="preserve">Tarefa 2.3. Autenticación en </w:t>
       </w:r>
@@ -683,7 +680,7 @@
       <w:r>
         <w:t>.</w:t>
       </w:r>
-      <w:bookmarkEnd w:id="10"/>
+      <w:bookmarkEnd w:id="9"/>
     </w:p>
     <w:p>
       <w:pPr>
@@ -705,11 +702,11 @@
       <w:pPr>
         <w:pStyle w:val="n5"/>
       </w:pPr>
-      <w:bookmarkStart w:id="11" w:name="_Toc474966444"/>
+      <w:bookmarkStart w:id="10" w:name="_Toc474966444"/>
       <w:r>
         <w:t>Enunciado</w:t>
       </w:r>
-      <w:bookmarkEnd w:id="11"/>
+      <w:bookmarkEnd w:id="10"/>
     </w:p>
     <w:p>
       <w:pPr>
@@ -1050,12 +1047,12 @@
         </w:numPr>
         <w:ind w:left="907"/>
       </w:pPr>
-      <w:bookmarkStart w:id="12" w:name="_Toc474966446"/>
+      <w:bookmarkStart w:id="11" w:name="_Toc474966446"/>
       <w:r>
         <w:lastRenderedPageBreak/>
         <w:t>Tarefa 2.4. Autenticación en Windows.</w:t>
       </w:r>
-      <w:bookmarkEnd w:id="12"/>
+      <w:bookmarkEnd w:id="11"/>
     </w:p>
     <w:p>
       <w:pPr>
@@ -1075,11 +1072,11 @@
       <w:pPr>
         <w:pStyle w:val="n5"/>
       </w:pPr>
-      <w:bookmarkStart w:id="13" w:name="_Toc474966447"/>
+      <w:bookmarkStart w:id="12" w:name="_Toc474966447"/>
       <w:r>
         <w:t>Enunciado</w:t>
       </w:r>
-      <w:bookmarkEnd w:id="13"/>
+      <w:bookmarkEnd w:id="12"/>
     </w:p>
     <w:p>
       <w:pPr>
@@ -1365,7 +1362,7 @@
         </w:numPr>
         <w:ind w:left="907"/>
       </w:pPr>
-      <w:bookmarkStart w:id="14" w:name="_Toc474966449"/>
+      <w:bookmarkStart w:id="13" w:name="_Toc474966449"/>
       <w:r>
         <w:t xml:space="preserve">Tarefa 2.5. </w:t>
       </w:r>
@@ -1392,7 +1389,7 @@
       <w:r>
         <w:t>nux</w:t>
       </w:r>
-      <w:bookmarkEnd w:id="14"/>
+      <w:bookmarkEnd w:id="13"/>
       <w:proofErr w:type="spellEnd"/>
     </w:p>
     <w:p>
@@ -1445,11 +1442,11 @@
       <w:pPr>
         <w:pStyle w:val="n5"/>
       </w:pPr>
-      <w:bookmarkStart w:id="15" w:name="_Toc474966450"/>
+      <w:bookmarkStart w:id="14" w:name="_Toc474966450"/>
       <w:r>
         <w:t>Enunciado</w:t>
       </w:r>
-      <w:bookmarkEnd w:id="15"/>
+      <w:bookmarkEnd w:id="14"/>
     </w:p>
     <w:p>
       <w:pPr>
@@ -1646,7 +1643,7 @@
         </w:numPr>
         <w:ind w:left="907"/>
       </w:pPr>
-      <w:bookmarkStart w:id="16" w:name="_Toc474966452"/>
+      <w:bookmarkStart w:id="15" w:name="_Toc474966452"/>
       <w:r>
         <w:lastRenderedPageBreak/>
         <w:t xml:space="preserve">Tarefa 2.6. </w:t>
@@ -1670,7 +1667,7 @@
       <w:r>
         <w:t>dows</w:t>
       </w:r>
-      <w:bookmarkEnd w:id="16"/>
+      <w:bookmarkEnd w:id="15"/>
     </w:p>
     <w:p>
       <w:pPr>
@@ -1734,11 +1731,11 @@
       <w:pPr>
         <w:pStyle w:val="n5"/>
       </w:pPr>
-      <w:bookmarkStart w:id="17" w:name="_Toc474966453"/>
+      <w:bookmarkStart w:id="16" w:name="_Toc474966453"/>
       <w:r>
         <w:t>Enunciado</w:t>
       </w:r>
-      <w:bookmarkEnd w:id="17"/>
+      <w:bookmarkEnd w:id="16"/>
     </w:p>
     <w:p>
       <w:pPr>
@@ -1950,7 +1947,7 @@
         </w:numPr>
         <w:ind w:left="907"/>
       </w:pPr>
-      <w:bookmarkStart w:id="18" w:name="_Toc474966455"/>
+      <w:bookmarkStart w:id="17" w:name="_Toc474966455"/>
       <w:r>
         <w:t>Tarefa 2.7</w:t>
       </w:r>
@@ -1965,7 +1962,7 @@
       <w:r>
         <w:t>.</w:t>
       </w:r>
-      <w:bookmarkEnd w:id="18"/>
+      <w:bookmarkEnd w:id="17"/>
     </w:p>
     <w:p>
       <w:pPr>
@@ -2001,11 +1998,11 @@
       <w:pPr>
         <w:pStyle w:val="n5"/>
       </w:pPr>
-      <w:bookmarkStart w:id="19" w:name="_Toc474966456"/>
+      <w:bookmarkStart w:id="18" w:name="_Toc474966456"/>
       <w:r>
         <w:t>Enunciado</w:t>
       </w:r>
-      <w:bookmarkEnd w:id="19"/>
+      <w:bookmarkEnd w:id="18"/>
     </w:p>
     <w:p>
       <w:pPr>
@@ -2088,7 +2085,7 @@
         </w:numPr>
         <w:ind w:left="907"/>
       </w:pPr>
-      <w:bookmarkStart w:id="20" w:name="_Toc474966458"/>
+      <w:bookmarkStart w:id="19" w:name="_Toc474966458"/>
       <w:r>
         <w:t>Tarefa 2.8</w:t>
       </w:r>
@@ -2101,7 +2098,7 @@
       <w:r>
         <w:t>.</w:t>
       </w:r>
-      <w:bookmarkEnd w:id="20"/>
+      <w:bookmarkEnd w:id="19"/>
     </w:p>
     <w:p>
       <w:pPr>
@@ -2123,11 +2120,11 @@
       <w:pPr>
         <w:pStyle w:val="n5"/>
       </w:pPr>
-      <w:bookmarkStart w:id="21" w:name="_Toc474966459"/>
+      <w:bookmarkStart w:id="20" w:name="_Toc474966459"/>
       <w:r>
         <w:t>Enunciado</w:t>
       </w:r>
-      <w:bookmarkEnd w:id="21"/>
+      <w:bookmarkEnd w:id="20"/>
     </w:p>
     <w:p>
       <w:pPr>
@@ -2197,7 +2194,7 @@
 </file>
 
 <file path=word/endnotes.xml><?xml version="1.0" encoding="utf-8"?>
-<w:endnotes xmlns:wpc="http://schemas.microsoft.com/office/word/2010/wordprocessingCanvas" xmlns:mc="http://schemas.openxmlformats.org/markup-compatibility/2006" xmlns:o="urn:schemas-microsoft-com:office:office" xmlns:r="http://schemas.openxmlformats.org/officeDocument/2006/relationships" xmlns:m="http://schemas.openxmlformats.org/officeDocument/2006/math" xmlns:v="urn:schemas-microsoft-com:vml" xmlns:wp14="http://schemas.microsoft.com/office/word/2010/wordprocessingDrawing" xmlns:wp="http://schemas.openxmlformats.org/drawingml/2006/wordprocessingDrawing" xmlns:w10="urn:schemas-microsoft-com:office:word" xmlns:w="http://schemas.openxmlformats.org/wordprocessingml/2006/main" xmlns:w14="http://schemas.microsoft.com/office/word/2010/wordml" xmlns:w15="http://schemas.microsoft.com/office/word/2012/wordml" xmlns:wpg="http://schemas.microsoft.com/office/word/2010/wordprocessingGroup" xmlns:wpi="http://schemas.microsoft.com/office/word/2010/wordprocessingInk" xmlns:wne="http://schemas.microsoft.com/office/word/2006/wordml" xmlns:wps="http://schemas.microsoft.com/office/word/2010/wordprocessingShape" mc:Ignorable="w14 w15 wp14">
+<w:endnotes xmlns:wpc="http://schemas.microsoft.com/office/word/2010/wordprocessingCanvas" xmlns:cx="http://schemas.microsoft.com/office/drawing/2014/chartex" xmlns:cx1="http://schemas.microsoft.com/office/drawing/2015/9/8/chartex" xmlns:cx2="http://schemas.microsoft.com/office/drawing/2015/10/21/chartex" xmlns:cx3="http://schemas.microsoft.com/office/drawing/2016/5/9/chartex" xmlns:cx4="http://schemas.microsoft.com/office/drawing/2016/5/10/chartex" xmlns:cx5="http://schemas.microsoft.com/office/drawing/2016/5/11/chartex" xmlns:cx6="http://schemas.microsoft.com/office/drawing/2016/5/12/chartex" xmlns:cx7="http://schemas.microsoft.com/office/drawing/2016/5/13/chartex" xmlns:cx8="http://schemas.microsoft.com/office/drawing/2016/5/14/chartex" xmlns:mc="http://schemas.openxmlformats.org/markup-compatibility/2006" xmlns:aink="http://schemas.microsoft.com/office/drawing/2016/ink" xmlns:am3d="http://schemas.microsoft.com/office/drawing/2017/model3d" xmlns:o="urn:schemas-microsoft-com:office:office" xmlns:oel="http://schemas.microsoft.com/office/2019/extlst" xmlns:r="http://schemas.openxmlformats.org/officeDocument/2006/relationships" xmlns:m="http://schemas.openxmlformats.org/officeDocument/2006/math" xmlns:v="urn:schemas-microsoft-com:vml" xmlns:wp14="http://schemas.microsoft.com/office/word/2010/wordprocessingDrawing" xmlns:wp="http://schemas.openxmlformats.org/drawingml/2006/wordprocessingDrawing" xmlns:w10="urn:schemas-microsoft-com:office:word" xmlns:w="http://schemas.openxmlformats.org/wordprocessingml/2006/main" xmlns:w14="http://schemas.microsoft.com/office/word/2010/wordml" xmlns:w15="http://schemas.microsoft.com/office/word/2012/wordml" xmlns:w16cex="http://schemas.microsoft.com/office/word/2018/wordml/cex" xmlns:w16cid="http://schemas.microsoft.com/office/word/2016/wordml/cid" xmlns:w16="http://schemas.microsoft.com/office/word/2018/wordml" xmlns:w16du="http://schemas.microsoft.com/office/word/2023/wordml/word16du" xmlns:w16sdtdh="http://schemas.microsoft.com/office/word/2020/wordml/sdtdatahash" xmlns:w16sdtfl="http://schemas.microsoft.com/office/word/2024/wordml/sdtformatlock" xmlns:w16se="http://schemas.microsoft.com/office/word/2015/wordml/symex" xmlns:wpg="http://schemas.microsoft.com/office/word/2010/wordprocessingGroup" xmlns:wpi="http://schemas.microsoft.com/office/word/2010/wordprocessingInk" xmlns:wne="http://schemas.microsoft.com/office/word/2006/wordml" xmlns:wps="http://schemas.microsoft.com/office/word/2010/wordprocessingShape" mc:Ignorable="w14 w15 w16se w16cid w16 w16cex w16sdtdh w16sdtfl w16du wp14">
   <w:endnote w:type="separator" w:id="-1">
     <w:p>
       <w:r>
@@ -2216,7 +2213,7 @@
 </file>
 
 <file path=word/footer1.xml><?xml version="1.0" encoding="utf-8"?>
-<w:ftr xmlns:wpc="http://schemas.microsoft.com/office/word/2010/wordprocessingCanvas" xmlns:mc="http://schemas.openxmlformats.org/markup-compatibility/2006" xmlns:o="urn:schemas-microsoft-com:office:office" xmlns:r="http://schemas.openxmlformats.org/officeDocument/2006/relationships" xmlns:m="http://schemas.openxmlformats.org/officeDocument/2006/math" xmlns:v="urn:schemas-microsoft-com:vml" xmlns:wp14="http://schemas.microsoft.com/office/word/2010/wordprocessingDrawing" xmlns:wp="http://schemas.openxmlformats.org/drawingml/2006/wordprocessingDrawing" xmlns:w10="urn:schemas-microsoft-com:office:word" xmlns:w="http://schemas.openxmlformats.org/wordprocessingml/2006/main" xmlns:w14="http://schemas.microsoft.com/office/word/2010/wordml" xmlns:w15="http://schemas.microsoft.com/office/word/2012/wordml" xmlns:wpg="http://schemas.microsoft.com/office/word/2010/wordprocessingGroup" xmlns:wpi="http://schemas.microsoft.com/office/word/2010/wordprocessingInk" xmlns:wne="http://schemas.microsoft.com/office/word/2006/wordml" xmlns:wps="http://schemas.microsoft.com/office/word/2010/wordprocessingShape" mc:Ignorable="w14 w15 wp14">
+<w:ftr xmlns:wpc="http://schemas.microsoft.com/office/word/2010/wordprocessingCanvas" xmlns:cx="http://schemas.microsoft.com/office/drawing/2014/chartex" xmlns:cx1="http://schemas.microsoft.com/office/drawing/2015/9/8/chartex" xmlns:cx2="http://schemas.microsoft.com/office/drawing/2015/10/21/chartex" xmlns:cx3="http://schemas.microsoft.com/office/drawing/2016/5/9/chartex" xmlns:cx4="http://schemas.microsoft.com/office/drawing/2016/5/10/chartex" xmlns:cx5="http://schemas.microsoft.com/office/drawing/2016/5/11/chartex" xmlns:cx6="http://schemas.microsoft.com/office/drawing/2016/5/12/chartex" xmlns:cx7="http://schemas.microsoft.com/office/drawing/2016/5/13/chartex" xmlns:cx8="http://schemas.microsoft.com/office/drawing/2016/5/14/chartex" xmlns:mc="http://schemas.openxmlformats.org/markup-compatibility/2006" xmlns:aink="http://schemas.microsoft.com/office/drawing/2016/ink" xmlns:am3d="http://schemas.microsoft.com/office/drawing/2017/model3d" xmlns:o="urn:schemas-microsoft-com:office:office" xmlns:oel="http://schemas.microsoft.com/office/2019/extlst" xmlns:r="http://schemas.openxmlformats.org/officeDocument/2006/relationships" xmlns:m="http://schemas.openxmlformats.org/officeDocument/2006/math" xmlns:v="urn:schemas-microsoft-com:vml" xmlns:wp14="http://schemas.microsoft.com/office/word/2010/wordprocessingDrawing" xmlns:wp="http://schemas.openxmlformats.org/drawingml/2006/wordprocessingDrawing" xmlns:w10="urn:schemas-microsoft-com:office:word" xmlns:w="http://schemas.openxmlformats.org/wordprocessingml/2006/main" xmlns:w14="http://schemas.microsoft.com/office/word/2010/wordml" xmlns:w15="http://schemas.microsoft.com/office/word/2012/wordml" xmlns:w16cex="http://schemas.microsoft.com/office/word/2018/wordml/cex" xmlns:w16cid="http://schemas.microsoft.com/office/word/2016/wordml/cid" xmlns:w16="http://schemas.microsoft.com/office/word/2018/wordml" xmlns:w16du="http://schemas.microsoft.com/office/word/2023/wordml/word16du" xmlns:w16sdtdh="http://schemas.microsoft.com/office/word/2020/wordml/sdtdatahash" xmlns:w16sdtfl="http://schemas.microsoft.com/office/word/2024/wordml/sdtformatlock" xmlns:w16se="http://schemas.microsoft.com/office/word/2015/wordml/symex" xmlns:wpg="http://schemas.microsoft.com/office/word/2010/wordprocessingGroup" xmlns:wpi="http://schemas.microsoft.com/office/word/2010/wordprocessingInk" xmlns:wne="http://schemas.microsoft.com/office/word/2006/wordml" xmlns:wps="http://schemas.microsoft.com/office/word/2010/wordprocessingShape" mc:Ignorable="w14 w15 w16se w16cid w16 w16cex w16sdtdh w16sdtfl w16du wp14">
   <w:p>
     <w:pPr>
       <w:ind w:left="0"/>
@@ -2347,7 +2344,7 @@
 </file>
 
 <file path=word/footnotes.xml><?xml version="1.0" encoding="utf-8"?>
-<w:footnotes xmlns:wpc="http://schemas.microsoft.com/office/word/2010/wordprocessingCanvas" xmlns:mc="http://schemas.openxmlformats.org/markup-compatibility/2006" xmlns:o="urn:schemas-microsoft-com:office:office" xmlns:r="http://schemas.openxmlformats.org/officeDocument/2006/relationships" xmlns:m="http://schemas.openxmlformats.org/officeDocument/2006/math" xmlns:v="urn:schemas-microsoft-com:vml" xmlns:wp14="http://schemas.microsoft.com/office/word/2010/wordprocessingDrawing" xmlns:wp="http://schemas.openxmlformats.org/drawingml/2006/wordprocessingDrawing" xmlns:w10="urn:schemas-microsoft-com:office:word" xmlns:w="http://schemas.openxmlformats.org/wordprocessingml/2006/main" xmlns:w14="http://schemas.microsoft.com/office/word/2010/wordml" xmlns:w15="http://schemas.microsoft.com/office/word/2012/wordml" xmlns:wpg="http://schemas.microsoft.com/office/word/2010/wordprocessingGroup" xmlns:wpi="http://schemas.microsoft.com/office/word/2010/wordprocessingInk" xmlns:wne="http://schemas.microsoft.com/office/word/2006/wordml" xmlns:wps="http://schemas.microsoft.com/office/word/2010/wordprocessingShape" mc:Ignorable="w14 w15 wp14">
+<w:footnotes xmlns:wpc="http://schemas.microsoft.com/office/word/2010/wordprocessingCanvas" xmlns:cx="http://schemas.microsoft.com/office/drawing/2014/chartex" xmlns:cx1="http://schemas.microsoft.com/office/drawing/2015/9/8/chartex" xmlns:cx2="http://schemas.microsoft.com/office/drawing/2015/10/21/chartex" xmlns:cx3="http://schemas.microsoft.com/office/drawing/2016/5/9/chartex" xmlns:cx4="http://schemas.microsoft.com/office/drawing/2016/5/10/chartex" xmlns:cx5="http://schemas.microsoft.com/office/drawing/2016/5/11/chartex" xmlns:cx6="http://schemas.microsoft.com/office/drawing/2016/5/12/chartex" xmlns:cx7="http://schemas.microsoft.com/office/drawing/2016/5/13/chartex" xmlns:cx8="http://schemas.microsoft.com/office/drawing/2016/5/14/chartex" xmlns:mc="http://schemas.openxmlformats.org/markup-compatibility/2006" xmlns:aink="http://schemas.microsoft.com/office/drawing/2016/ink" xmlns:am3d="http://schemas.microsoft.com/office/drawing/2017/model3d" xmlns:o="urn:schemas-microsoft-com:office:office" xmlns:oel="http://schemas.microsoft.com/office/2019/extlst" xmlns:r="http://schemas.openxmlformats.org/officeDocument/2006/relationships" xmlns:m="http://schemas.openxmlformats.org/officeDocument/2006/math" xmlns:v="urn:schemas-microsoft-com:vml" xmlns:wp14="http://schemas.microsoft.com/office/word/2010/wordprocessingDrawing" xmlns:wp="http://schemas.openxmlformats.org/drawingml/2006/wordprocessingDrawing" xmlns:w10="urn:schemas-microsoft-com:office:word" xmlns:w="http://schemas.openxmlformats.org/wordprocessingml/2006/main" xmlns:w14="http://schemas.microsoft.com/office/word/2010/wordml" xmlns:w15="http://schemas.microsoft.com/office/word/2012/wordml" xmlns:w16cex="http://schemas.microsoft.com/office/word/2018/wordml/cex" xmlns:w16cid="http://schemas.microsoft.com/office/word/2016/wordml/cid" xmlns:w16="http://schemas.microsoft.com/office/word/2018/wordml" xmlns:w16du="http://schemas.microsoft.com/office/word/2023/wordml/word16du" xmlns:w16sdtdh="http://schemas.microsoft.com/office/word/2020/wordml/sdtdatahash" xmlns:w16sdtfl="http://schemas.microsoft.com/office/word/2024/wordml/sdtformatlock" xmlns:w16se="http://schemas.microsoft.com/office/word/2015/wordml/symex" xmlns:wpg="http://schemas.microsoft.com/office/word/2010/wordprocessingGroup" xmlns:wpi="http://schemas.microsoft.com/office/word/2010/wordprocessingInk" xmlns:wne="http://schemas.microsoft.com/office/word/2006/wordml" xmlns:wps="http://schemas.microsoft.com/office/word/2010/wordprocessingShape" mc:Ignorable="w14 w15 w16se w16cid w16 w16cex w16sdtdh w16sdtfl w16du wp14">
   <w:footnote w:type="separator" w:id="-1">
     <w:p>
       <w:r>
@@ -2366,7 +2363,7 @@
 </file>
 
 <file path=word/numbering.xml><?xml version="1.0" encoding="utf-8"?>
-<w:numbering xmlns:wpc="http://schemas.microsoft.com/office/word/2010/wordprocessingCanvas" xmlns:mc="http://schemas.openxmlformats.org/markup-compatibility/2006" xmlns:o="urn:schemas-microsoft-com:office:office" xmlns:r="http://schemas.openxmlformats.org/officeDocument/2006/relationships" xmlns:m="http://schemas.openxmlformats.org/officeDocument/2006/math" xmlns:v="urn:schemas-microsoft-com:vml" xmlns:wp14="http://schemas.microsoft.com/office/word/2010/wordprocessingDrawing" xmlns:wp="http://schemas.openxmlformats.org/drawingml/2006/wordprocessingDrawing" xmlns:w10="urn:schemas-microsoft-com:office:word" xmlns:w="http://schemas.openxmlformats.org/wordprocessingml/2006/main" xmlns:w14="http://schemas.microsoft.com/office/word/2010/wordml" xmlns:w15="http://schemas.microsoft.com/office/word/2012/wordml" xmlns:wpg="http://schemas.microsoft.com/office/word/2010/wordprocessingGroup" xmlns:wpi="http://schemas.microsoft.com/office/word/2010/wordprocessingInk" xmlns:wne="http://schemas.microsoft.com/office/word/2006/wordml" xmlns:wps="http://schemas.microsoft.com/office/word/2010/wordprocessingShape" mc:Ignorable="w14 w15 wp14">
+<w:numbering xmlns:wpc="http://schemas.microsoft.com/office/word/2010/wordprocessingCanvas" xmlns:cx="http://schemas.microsoft.com/office/drawing/2014/chartex" xmlns:cx1="http://schemas.microsoft.com/office/drawing/2015/9/8/chartex" xmlns:cx2="http://schemas.microsoft.com/office/drawing/2015/10/21/chartex" xmlns:cx3="http://schemas.microsoft.com/office/drawing/2016/5/9/chartex" xmlns:cx4="http://schemas.microsoft.com/office/drawing/2016/5/10/chartex" xmlns:cx5="http://schemas.microsoft.com/office/drawing/2016/5/11/chartex" xmlns:cx6="http://schemas.microsoft.com/office/drawing/2016/5/12/chartex" xmlns:cx7="http://schemas.microsoft.com/office/drawing/2016/5/13/chartex" xmlns:cx8="http://schemas.microsoft.com/office/drawing/2016/5/14/chartex" xmlns:mc="http://schemas.openxmlformats.org/markup-compatibility/2006" xmlns:aink="http://schemas.microsoft.com/office/drawing/2016/ink" xmlns:am3d="http://schemas.microsoft.com/office/drawing/2017/model3d" xmlns:o="urn:schemas-microsoft-com:office:office" xmlns:oel="http://schemas.microsoft.com/office/2019/extlst" xmlns:r="http://schemas.openxmlformats.org/officeDocument/2006/relationships" xmlns:m="http://schemas.openxmlformats.org/officeDocument/2006/math" xmlns:v="urn:schemas-microsoft-com:vml" xmlns:wp14="http://schemas.microsoft.com/office/word/2010/wordprocessingDrawing" xmlns:wp="http://schemas.openxmlformats.org/drawingml/2006/wordprocessingDrawing" xmlns:w10="urn:schemas-microsoft-com:office:word" xmlns:w="http://schemas.openxmlformats.org/wordprocessingml/2006/main" xmlns:w14="http://schemas.microsoft.com/office/word/2010/wordml" xmlns:w15="http://schemas.microsoft.com/office/word/2012/wordml" xmlns:w16cex="http://schemas.microsoft.com/office/word/2018/wordml/cex" xmlns:w16cid="http://schemas.microsoft.com/office/word/2016/wordml/cid" xmlns:w16="http://schemas.microsoft.com/office/word/2018/wordml" xmlns:w16du="http://schemas.microsoft.com/office/word/2023/wordml/word16du" xmlns:w16sdtdh="http://schemas.microsoft.com/office/word/2020/wordml/sdtdatahash" xmlns:w16sdtfl="http://schemas.microsoft.com/office/word/2024/wordml/sdtformatlock" xmlns:w16se="http://schemas.microsoft.com/office/word/2015/wordml/symex" xmlns:wpg="http://schemas.microsoft.com/office/word/2010/wordprocessingGroup" xmlns:wpi="http://schemas.microsoft.com/office/word/2010/wordprocessingInk" xmlns:wne="http://schemas.microsoft.com/office/word/2006/wordml" xmlns:wps="http://schemas.microsoft.com/office/word/2010/wordprocessingShape" mc:Ignorable="w14 w15 w16se w16cid w16 w16cex w16sdtdh w16sdtfl w16du wp14">
   <w:abstractNum w:abstractNumId="0" w15:restartNumberingAfterBreak="0">
     <w:nsid w:val="00000001"/>
     <w:multiLevelType w:val="multilevel"/>
@@ -7311,64 +7308,64 @@
       </w:rPr>
     </w:lvl>
   </w:abstractNum>
-  <w:num w:numId="1">
+  <w:num w:numId="1" w16cid:durableId="606037408">
     <w:abstractNumId w:val="53"/>
   </w:num>
-  <w:num w:numId="2">
+  <w:num w:numId="2" w16cid:durableId="1338923880">
     <w:abstractNumId w:val="55"/>
   </w:num>
-  <w:num w:numId="3">
+  <w:num w:numId="3" w16cid:durableId="577832393">
     <w:abstractNumId w:val="72"/>
   </w:num>
-  <w:num w:numId="4">
+  <w:num w:numId="4" w16cid:durableId="1396201083">
     <w:abstractNumId w:val="68"/>
   </w:num>
-  <w:num w:numId="5">
+  <w:num w:numId="5" w16cid:durableId="1510832740">
     <w:abstractNumId w:val="71"/>
   </w:num>
-  <w:num w:numId="6">
+  <w:num w:numId="6" w16cid:durableId="554660935">
     <w:abstractNumId w:val="62"/>
   </w:num>
-  <w:num w:numId="7">
+  <w:num w:numId="7" w16cid:durableId="1174032540">
     <w:abstractNumId w:val="65"/>
   </w:num>
-  <w:num w:numId="8">
+  <w:num w:numId="8" w16cid:durableId="2128768465">
     <w:abstractNumId w:val="74"/>
   </w:num>
-  <w:num w:numId="9">
+  <w:num w:numId="9" w16cid:durableId="2105880544">
     <w:abstractNumId w:val="54"/>
   </w:num>
-  <w:num w:numId="10">
+  <w:num w:numId="10" w16cid:durableId="944532186">
     <w:abstractNumId w:val="67"/>
   </w:num>
-  <w:num w:numId="11">
+  <w:num w:numId="11" w16cid:durableId="588655752">
     <w:abstractNumId w:val="63"/>
   </w:num>
-  <w:num w:numId="12">
+  <w:num w:numId="12" w16cid:durableId="1155728628">
     <w:abstractNumId w:val="59"/>
   </w:num>
-  <w:num w:numId="13">
+  <w:num w:numId="13" w16cid:durableId="855576147">
     <w:abstractNumId w:val="75"/>
   </w:num>
-  <w:num w:numId="14">
+  <w:num w:numId="14" w16cid:durableId="1318147666">
     <w:abstractNumId w:val="61"/>
   </w:num>
-  <w:num w:numId="15">
+  <w:num w:numId="15" w16cid:durableId="617444506">
     <w:abstractNumId w:val="60"/>
   </w:num>
-  <w:num w:numId="16">
+  <w:num w:numId="16" w16cid:durableId="226498859">
     <w:abstractNumId w:val="70"/>
   </w:num>
-  <w:num w:numId="17">
+  <w:num w:numId="17" w16cid:durableId="1078405991">
     <w:abstractNumId w:val="69"/>
   </w:num>
-  <w:num w:numId="18">
+  <w:num w:numId="18" w16cid:durableId="2097897359">
     <w:abstractNumId w:val="64"/>
   </w:num>
-  <w:num w:numId="19">
+  <w:num w:numId="19" w16cid:durableId="1939875083">
     <w:abstractNumId w:val="66"/>
   </w:num>
-  <w:num w:numId="20">
+  <w:num w:numId="20" w16cid:durableId="961350127">
     <w:abstractNumId w:val="68"/>
     <w:lvlOverride w:ilvl="0">
       <w:startOverride w:val="1"/>
@@ -7398,22 +7395,22 @@
       <w:startOverride w:val="1"/>
     </w:lvlOverride>
   </w:num>
-  <w:num w:numId="21">
+  <w:num w:numId="21" w16cid:durableId="300231028">
     <w:abstractNumId w:val="73"/>
   </w:num>
-  <w:num w:numId="22">
+  <w:num w:numId="22" w16cid:durableId="154881475">
     <w:abstractNumId w:val="63"/>
   </w:num>
-  <w:num w:numId="23">
+  <w:num w:numId="23" w16cid:durableId="2120178623">
     <w:abstractNumId w:val="56"/>
   </w:num>
-  <w:num w:numId="24">
+  <w:num w:numId="24" w16cid:durableId="993485805">
     <w:abstractNumId w:val="55"/>
   </w:num>
-  <w:num w:numId="25">
+  <w:num w:numId="25" w16cid:durableId="955603349">
     <w:abstractNumId w:val="62"/>
   </w:num>
-  <w:num w:numId="26">
+  <w:num w:numId="26" w16cid:durableId="1929533910">
     <w:abstractNumId w:val="67"/>
   </w:num>
   <w:numIdMacAtCleanup w:val="15"/>
@@ -7421,7 +7418,7 @@
 </file>
 
 <file path=word/styles.xml><?xml version="1.0" encoding="utf-8"?>
-<w:styles xmlns:mc="http://schemas.openxmlformats.org/markup-compatibility/2006" xmlns:r="http://schemas.openxmlformats.org/officeDocument/2006/relationships" xmlns:w="http://schemas.openxmlformats.org/wordprocessingml/2006/main" xmlns:w14="http://schemas.microsoft.com/office/word/2010/wordml" xmlns:w15="http://schemas.microsoft.com/office/word/2012/wordml" mc:Ignorable="w14 w15">
+<w:styles xmlns:mc="http://schemas.openxmlformats.org/markup-compatibility/2006" xmlns:r="http://schemas.openxmlformats.org/officeDocument/2006/relationships" xmlns:w="http://schemas.openxmlformats.org/wordprocessingml/2006/main" xmlns:w14="http://schemas.microsoft.com/office/word/2010/wordml" xmlns:w15="http://schemas.microsoft.com/office/word/2012/wordml" xmlns:w16cex="http://schemas.microsoft.com/office/word/2018/wordml/cex" xmlns:w16cid="http://schemas.microsoft.com/office/word/2016/wordml/cid" xmlns:w16="http://schemas.microsoft.com/office/word/2018/wordml" xmlns:w16du="http://schemas.microsoft.com/office/word/2023/wordml/word16du" xmlns:w16sdtdh="http://schemas.microsoft.com/office/word/2020/wordml/sdtdatahash" xmlns:w16sdtfl="http://schemas.microsoft.com/office/word/2024/wordml/sdtformatlock" xmlns:w16se="http://schemas.microsoft.com/office/word/2015/wordml/symex" mc:Ignorable="w14 w15 w16se w16cid w16 w16cex w16sdtdh w16sdtfl w16du">
   <w:docDefaults>
     <w:rPrDefault>
       <w:rPr>
@@ -7431,7 +7428,7 @@
     </w:rPrDefault>
     <w:pPrDefault/>
   </w:docDefaults>
-  <w:latentStyles w:defLockedState="0" w:defUIPriority="0" w:defSemiHidden="0" w:defUnhideWhenUsed="0" w:defQFormat="0" w:count="371">
+  <w:latentStyles w:defLockedState="0" w:defUIPriority="0" w:defSemiHidden="0" w:defUnhideWhenUsed="0" w:defQFormat="0" w:count="376">
     <w:lsdException w:name="Normal" w:qFormat="1"/>
     <w:lsdException w:name="heading 1" w:qFormat="1"/>
     <w:lsdException w:name="heading 2" w:qFormat="1"/>
@@ -7796,6 +7793,11 @@
     <w:lsdException w:name="List Table 5 Dark Accent 6" w:uiPriority="50"/>
     <w:lsdException w:name="List Table 6 Colorful Accent 6" w:uiPriority="51"/>
     <w:lsdException w:name="List Table 7 Colorful Accent 6" w:uiPriority="52"/>
+    <w:lsdException w:name="Mention" w:semiHidden="1" w:uiPriority="99" w:unhideWhenUsed="1"/>
+    <w:lsdException w:name="Smart Hyperlink" w:semiHidden="1" w:uiPriority="99" w:unhideWhenUsed="1"/>
+    <w:lsdException w:name="Hashtag" w:semiHidden="1" w:uiPriority="99" w:unhideWhenUsed="1"/>
+    <w:lsdException w:name="Unresolved Mention" w:semiHidden="1" w:uiPriority="99" w:unhideWhenUsed="1"/>
+    <w:lsdException w:name="Smart Link" w:semiHidden="1" w:uiPriority="99" w:unhideWhenUsed="1"/>
   </w:latentStyles>
   <w:style w:type="paragraph" w:default="1" w:styleId="Normal">
     <w:name w:val="Normal"/>

</xml_diff>